<commit_message>
Accessibility Course Documents Review
some doc changes and edits
</commit_message>
<xml_diff>
--- a/slide-decks/ACCESS/how-to-review-course-materials/Backup of worddoc2.docx
+++ b/slide-decks/ACCESS/how-to-review-course-materials/Backup of worddoc2.docx
@@ -6,8 +6,6 @@
       <w:pPr>
         <w:pStyle w:val="Heading1"/>
       </w:pPr>
-      <w:bookmarkStart w:id="0" w:name="_GoBack"/>
-      <w:bookmarkEnd w:id="0"/>
       <w:r>
         <w:softHyphen/>
       </w:r>
@@ -484,6 +482,39 @@
         <w:pStyle w:val="Heading2"/>
       </w:pPr>
       <w:r>
+        <w:t>Research</w:t>
+      </w:r>
+    </w:p>
+    <w:p>
+      <w:pPr>
+        <w:ind w:left="360"/>
+      </w:pPr>
+      <w:hyperlink r:id="rId8" w:history="1">
+        <w:r>
+          <w:rPr>
+            <w:rStyle w:val="Hyperlink"/>
+          </w:rPr>
+          <w:t>Use the USC Upstate Library, if necessary</w:t>
+        </w:r>
+        <w:r>
+          <w:rPr>
+            <w:rStyle w:val="Hyperlink"/>
+          </w:rPr>
+          <w:t>. The website is http://uscupstate.edu/library</w:t>
+        </w:r>
+        <w:r>
+          <w:rPr>
+            <w:rStyle w:val="Hyperlink"/>
+          </w:rPr>
+          <w:t>.</w:t>
+        </w:r>
+      </w:hyperlink>
+    </w:p>
+    <w:p>
+      <w:pPr>
+        <w:pStyle w:val="Heading2"/>
+      </w:pPr>
+      <w:r>
         <w:t>MLA Format</w:t>
       </w:r>
     </w:p>
@@ -514,651 +545,93 @@
     </w:p>
     <w:p>
       <w:pPr>
-        <w:rPr>
-          <w:rFonts w:cs="Times"/>
-        </w:rPr>
-      </w:pPr>
-      <w:r>
-        <w:rPr>
-          <w:rFonts w:cs="Times"/>
-        </w:rPr>
-        <w:br w:type="page"/>
+        <w:widowControl w:val="0"/>
+        <w:autoSpaceDE w:val="0"/>
+        <w:autoSpaceDN w:val="0"/>
+        <w:adjustRightInd w:val="0"/>
+        <w:spacing w:after="240"/>
+        <w:ind w:left="360"/>
+        <w:rPr>
+          <w:rFonts w:cs="Times"/>
+        </w:rPr>
+      </w:pPr>
+      <w:r>
+        <w:rPr>
+          <w:rFonts w:ascii="Helvetica" w:hAnsi="Helvetica" w:cs="Helvetica"/>
+          <w:noProof/>
+        </w:rPr>
+        <w:drawing>
+          <wp:inline distT="0" distB="0" distL="0" distR="0" wp14:anchorId="5FD81249" wp14:editId="04C59E42">
+            <wp:extent cx="2926080" cy="1960880"/>
+            <wp:effectExtent l="0" t="0" r="0" b="0"/>
+            <wp:docPr id="1" name="Picture 1" descr="Black &amp; White Detail from an engraved portrait of the author Frances Burney."/>
+            <wp:cNvGraphicFramePr>
+              <a:graphicFrameLocks xmlns:a="http://schemas.openxmlformats.org/drawingml/2006/main" noChangeAspect="1"/>
+            </wp:cNvGraphicFramePr>
+            <a:graphic xmlns:a="http://schemas.openxmlformats.org/drawingml/2006/main">
+              <a:graphicData uri="http://schemas.openxmlformats.org/drawingml/2006/picture">
+                <pic:pic xmlns:pic="http://schemas.openxmlformats.org/drawingml/2006/picture">
+                  <pic:nvPicPr>
+                    <pic:cNvPr id="0" name="Picture 1"/>
+                    <pic:cNvPicPr>
+                      <a:picLocks noChangeAspect="1" noChangeArrowheads="1"/>
+                    </pic:cNvPicPr>
+                  </pic:nvPicPr>
+                  <pic:blipFill>
+                    <a:blip r:embed="rId9">
+                      <a:extLst>
+                        <a:ext uri="{28A0092B-C50C-407E-A947-70E740481C1C}">
+                          <a14:useLocalDpi xmlns:a14="http://schemas.microsoft.com/office/drawing/2010/main" val="0"/>
+                        </a:ext>
+                      </a:extLst>
+                    </a:blip>
+                    <a:srcRect/>
+                    <a:stretch>
+                      <a:fillRect/>
+                    </a:stretch>
+                  </pic:blipFill>
+                  <pic:spPr bwMode="auto">
+                    <a:xfrm>
+                      <a:off x="0" y="0"/>
+                      <a:ext cx="2926080" cy="1960880"/>
+                    </a:xfrm>
+                    <a:prstGeom prst="rect">
+                      <a:avLst/>
+                    </a:prstGeom>
+                    <a:noFill/>
+                    <a:ln>
+                      <a:noFill/>
+                    </a:ln>
+                  </pic:spPr>
+                </pic:pic>
+              </a:graphicData>
+            </a:graphic>
+          </wp:inline>
+        </w:drawing>
       </w:r>
     </w:p>
     <w:p>
       <w:pPr>
-        <w:pStyle w:val="Heading1"/>
-      </w:pPr>
-      <w:r>
-        <w:lastRenderedPageBreak/>
-        <w:t>Description of different grades for papers</w:t>
-      </w:r>
-    </w:p>
-    <w:p>
-      <w:pPr>
-        <w:pStyle w:val="ListParagraph"/>
-        <w:numPr>
-          <w:ilvl w:val="0"/>
-          <w:numId w:val="4"/>
-        </w:numPr>
-        <w:rPr>
-          <w:sz w:val="22"/>
-          <w:szCs w:val="22"/>
-        </w:rPr>
-      </w:pPr>
-      <w:r>
-        <w:rPr>
-          <w:sz w:val="22"/>
-          <w:szCs w:val="22"/>
-        </w:rPr>
-        <w:t>These papers are brilliant, original, insightful, and ar</w:t>
-      </w:r>
-      <w:r>
-        <w:rPr>
-          <w:sz w:val="22"/>
-          <w:szCs w:val="22"/>
-        </w:rPr>
-        <w:t xml:space="preserve">ticulate, surpassing all of </w:t>
-      </w:r>
-      <w:r>
-        <w:rPr>
-          <w:sz w:val="22"/>
-          <w:szCs w:val="22"/>
-        </w:rPr>
-        <w:t>criteria and doing particularly well in four or more areas; such papers are a rich pleasure to read and instruct even experts about their subject matter.</w:t>
-      </w:r>
-    </w:p>
-    <w:p>
-      <w:pPr>
-        <w:pStyle w:val="ListParagraph"/>
-        <w:ind w:left="540"/>
-        <w:rPr>
-          <w:sz w:val="22"/>
-          <w:szCs w:val="22"/>
-        </w:rPr>
-      </w:pPr>
-    </w:p>
-    <w:p>
-      <w:pPr>
-        <w:pStyle w:val="ListParagraph"/>
-        <w:numPr>
-          <w:ilvl w:val="0"/>
-          <w:numId w:val="4"/>
-        </w:numPr>
-        <w:rPr>
-          <w:sz w:val="22"/>
-          <w:szCs w:val="22"/>
-        </w:rPr>
-      </w:pPr>
-      <w:r>
-        <w:rPr>
-          <w:sz w:val="22"/>
-          <w:szCs w:val="22"/>
-        </w:rPr>
-        <w:t xml:space="preserve">These papers are very good, meeting all of the criteria and exceeding basic requirements in two or more areas.  </w:t>
-      </w:r>
-    </w:p>
-    <w:p>
-      <w:pPr>
-        <w:rPr>
-          <w:sz w:val="22"/>
-          <w:szCs w:val="22"/>
-        </w:rPr>
-      </w:pPr>
-    </w:p>
-    <w:p>
-      <w:pPr>
-        <w:pStyle w:val="ListParagraph"/>
-        <w:numPr>
-          <w:ilvl w:val="0"/>
-          <w:numId w:val="4"/>
-        </w:numPr>
-        <w:rPr>
-          <w:sz w:val="22"/>
-          <w:szCs w:val="22"/>
-        </w:rPr>
-      </w:pPr>
-      <w:r>
-        <w:rPr>
-          <w:sz w:val="22"/>
-          <w:szCs w:val="22"/>
-        </w:rPr>
-        <w:t>These papers meet all of the basic criteria or, if they are deficient in one area, compensate for it in another; these are satisfactory papers that meet the needs of the assignment. There may be a lack of specific textual analysis, or there may be a lot of unnecessary reference to textual details and quotations which are not clearly linked to the argument of the paper, including frequent instances of “unattached quotations.”</w:t>
-      </w:r>
-    </w:p>
-    <w:p>
-      <w:pPr>
-        <w:rPr>
-          <w:sz w:val="22"/>
-          <w:szCs w:val="22"/>
-        </w:rPr>
-      </w:pPr>
-    </w:p>
-    <w:p>
-      <w:pPr>
-        <w:pStyle w:val="ListParagraph"/>
-        <w:numPr>
-          <w:ilvl w:val="0"/>
-          <w:numId w:val="4"/>
-        </w:numPr>
-        <w:rPr>
-          <w:sz w:val="22"/>
-          <w:szCs w:val="22"/>
-        </w:rPr>
-      </w:pPr>
-      <w:r>
-        <w:rPr>
-          <w:sz w:val="22"/>
-          <w:szCs w:val="22"/>
-        </w:rPr>
-        <w:t>These papers fail to meet some of the criteria, but most of the pieces are in place. Using inappropriate sources without violating the rules for citation falls into this category. These papers present a poorly defined thesis claim, little or no interpretive/critical context, or inconsistently addresses several ideas that are only loosely related, and treats its subject matter with little insight or development.</w:t>
-      </w:r>
-    </w:p>
-    <w:p>
-      <w:pPr>
-        <w:rPr>
-          <w:sz w:val="22"/>
-          <w:szCs w:val="22"/>
-        </w:rPr>
-      </w:pPr>
-    </w:p>
-    <w:p>
-      <w:pPr>
-        <w:ind w:left="540" w:hanging="360"/>
-        <w:rPr>
-          <w:sz w:val="22"/>
-          <w:szCs w:val="22"/>
-        </w:rPr>
-      </w:pPr>
-      <w:r>
-        <w:rPr>
-          <w:sz w:val="22"/>
-          <w:szCs w:val="22"/>
-        </w:rPr>
-        <w:t xml:space="preserve">F. </w:t>
-      </w:r>
-      <w:r>
-        <w:rPr>
-          <w:sz w:val="22"/>
-          <w:szCs w:val="22"/>
-        </w:rPr>
-        <w:tab/>
-        <w:t xml:space="preserve">These papers do not meet the requirements of the assignment, often lacking a clear thesis claim or restricting themselves to plot summary or summary of previous research, or they indulge in plagiarism (either intentionally or due to carelessness). Any </w:t>
-      </w:r>
-      <w:r>
-        <w:rPr>
-          <w:bCs/>
-          <w:sz w:val="22"/>
-          <w:szCs w:val="22"/>
-        </w:rPr>
-        <w:t xml:space="preserve">plagiarism </w:t>
-      </w:r>
-      <w:r>
-        <w:rPr>
-          <w:sz w:val="22"/>
-          <w:szCs w:val="22"/>
-        </w:rPr>
-        <w:t xml:space="preserve">in a paper (from a single line to full paragraphs) is </w:t>
-      </w:r>
-      <w:r>
-        <w:rPr>
-          <w:i/>
-          <w:iCs/>
-          <w:sz w:val="22"/>
-          <w:szCs w:val="22"/>
-        </w:rPr>
-        <w:t xml:space="preserve">unacceptable </w:t>
-      </w:r>
-      <w:r>
-        <w:rPr>
-          <w:sz w:val="22"/>
-          <w:szCs w:val="22"/>
-        </w:rPr>
-        <w:t xml:space="preserve">and will result in an “F.” If even one sentence of your paper contains words, phrases, and/or ideas from an </w:t>
-      </w:r>
-      <w:proofErr w:type="spellStart"/>
-      <w:r>
-        <w:rPr>
-          <w:sz w:val="22"/>
-          <w:szCs w:val="22"/>
-        </w:rPr>
-        <w:t>uncited</w:t>
-      </w:r>
-      <w:proofErr w:type="spellEnd"/>
-      <w:r>
-        <w:rPr>
-          <w:sz w:val="22"/>
-          <w:szCs w:val="22"/>
-        </w:rPr>
-        <w:t xml:space="preserve"> outside source, </w:t>
-      </w:r>
-      <w:r>
-        <w:rPr>
-          <w:bCs/>
-          <w:sz w:val="22"/>
-          <w:szCs w:val="22"/>
-        </w:rPr>
-        <w:t>you fail the assignment</w:t>
-      </w:r>
-      <w:r>
-        <w:rPr>
-          <w:sz w:val="22"/>
-          <w:szCs w:val="22"/>
-        </w:rPr>
-        <w:t>; with more excessive plagiarism, you fail the course and earn an X grade on your transcript. If you use a source and do not cite it for any reason (forgot, fell and hit your head, fingers refused to type, or purposely tried to use others’ work as your own), this is plagiarism.</w:t>
-      </w:r>
-    </w:p>
-    <w:p>
-      <w:pPr>
-        <w:pStyle w:val="Heading2"/>
-      </w:pPr>
-      <w:r>
-        <w:t>Writing Requirements</w:t>
-      </w:r>
-    </w:p>
-    <w:p>
-      <w:pPr>
-        <w:ind w:left="630"/>
-        <w:rPr>
-          <w:sz w:val="22"/>
-          <w:szCs w:val="22"/>
-        </w:rPr>
-      </w:pPr>
-      <w:r>
-        <w:rPr>
-          <w:i/>
-          <w:iCs/>
-          <w:sz w:val="22"/>
-          <w:szCs w:val="22"/>
-        </w:rPr>
-        <w:t xml:space="preserve">General Rules: </w:t>
-      </w:r>
-      <w:r>
-        <w:rPr>
-          <w:sz w:val="22"/>
-          <w:szCs w:val="22"/>
-        </w:rPr>
-        <w:t xml:space="preserve">Many of these assignments require incorporating scholarly sources. Here, a “scholarly source” refers to something you’ve found via the </w:t>
-      </w:r>
-      <w:r>
-        <w:rPr>
-          <w:i/>
-          <w:iCs/>
-          <w:sz w:val="22"/>
-          <w:szCs w:val="22"/>
-        </w:rPr>
-        <w:t xml:space="preserve">MLA Bibliography </w:t>
-      </w:r>
-      <w:r>
-        <w:rPr>
-          <w:sz w:val="22"/>
-          <w:szCs w:val="22"/>
-        </w:rPr>
-        <w:t xml:space="preserve">database: typically this means books, chapters in book-length collections of essays, or articles in peer-reviewed journals. All sources should be relatively recent, published within the last 10 years or so. Book reviews or short notes will not count for this assignment (“Notes” would include, for instance, items in the </w:t>
-      </w:r>
-      <w:r>
-        <w:rPr>
-          <w:i/>
-          <w:iCs/>
-          <w:sz w:val="22"/>
-          <w:szCs w:val="22"/>
-        </w:rPr>
-        <w:t>Explicator</w:t>
-      </w:r>
-      <w:r>
-        <w:rPr>
-          <w:sz w:val="22"/>
-          <w:szCs w:val="22"/>
-        </w:rPr>
-        <w:t xml:space="preserve">, </w:t>
-      </w:r>
-      <w:r>
-        <w:rPr>
-          <w:i/>
-          <w:iCs/>
-          <w:sz w:val="22"/>
-          <w:szCs w:val="22"/>
-        </w:rPr>
-        <w:t>Notes and Queries</w:t>
-      </w:r>
-      <w:r>
-        <w:rPr>
-          <w:sz w:val="22"/>
-          <w:szCs w:val="22"/>
-        </w:rPr>
-        <w:t xml:space="preserve">, and </w:t>
-      </w:r>
-      <w:r>
-        <w:rPr>
-          <w:i/>
-          <w:iCs/>
-          <w:sz w:val="22"/>
-          <w:szCs w:val="22"/>
-        </w:rPr>
-        <w:t>American Notes and Queries</w:t>
-      </w:r>
-      <w:r>
-        <w:rPr>
-          <w:sz w:val="22"/>
-          <w:szCs w:val="22"/>
-        </w:rPr>
-        <w:t xml:space="preserve"> [</w:t>
-      </w:r>
-      <w:r>
-        <w:rPr>
-          <w:i/>
-          <w:iCs/>
-          <w:sz w:val="22"/>
-          <w:szCs w:val="22"/>
-        </w:rPr>
-        <w:t>ANQ</w:t>
-      </w:r>
-      <w:r>
-        <w:rPr>
-          <w:sz w:val="22"/>
-          <w:szCs w:val="22"/>
-        </w:rPr>
-        <w:t xml:space="preserve">]). </w:t>
-      </w:r>
-    </w:p>
-    <w:p>
-      <w:pPr>
-        <w:ind w:left="630"/>
-        <w:rPr>
-          <w:sz w:val="22"/>
-          <w:szCs w:val="22"/>
-        </w:rPr>
-      </w:pPr>
-    </w:p>
-    <w:p>
-      <w:pPr>
-        <w:ind w:left="630"/>
-        <w:rPr>
-          <w:sz w:val="22"/>
-          <w:szCs w:val="22"/>
-        </w:rPr>
-      </w:pPr>
-      <w:r>
-        <w:rPr>
-          <w:sz w:val="22"/>
-          <w:szCs w:val="22"/>
-        </w:rPr>
-        <w:t xml:space="preserve">Follow the checklist on the </w:t>
-      </w:r>
-      <w:r>
-        <w:rPr>
-          <w:sz w:val="22"/>
-          <w:szCs w:val="22"/>
-        </w:rPr>
-        <w:t>“</w:t>
-      </w:r>
-      <w:r>
-        <w:rPr>
-          <w:sz w:val="22"/>
-          <w:szCs w:val="22"/>
-        </w:rPr>
-        <w:t>Writing about Literature</w:t>
-      </w:r>
-      <w:r>
-        <w:rPr>
-          <w:sz w:val="22"/>
-          <w:szCs w:val="22"/>
-        </w:rPr>
-        <w:t>”</w:t>
-      </w:r>
-      <w:r>
-        <w:rPr>
-          <w:sz w:val="22"/>
-          <w:szCs w:val="22"/>
-        </w:rPr>
-        <w:t xml:space="preserve"> link on the English Dept. webpage </w:t>
-      </w:r>
-      <w:r>
-        <w:rPr>
-          <w:sz w:val="22"/>
-          <w:szCs w:val="22"/>
-        </w:rPr>
-        <w:t xml:space="preserve">&lt;http://www.uscupstate.edu/english&gt; </w:t>
-      </w:r>
-      <w:r>
-        <w:rPr>
-          <w:sz w:val="22"/>
-          <w:szCs w:val="22"/>
-        </w:rPr>
-        <w:t>for reminders about formatting. As standard practice, every formal essay should have</w:t>
-      </w:r>
-    </w:p>
-    <w:tbl>
-      <w:tblPr>
-        <w:tblStyle w:val="TableGrid"/>
-        <w:tblW w:w="0" w:type="auto"/>
-        <w:tblInd w:w="630" w:type="dxa"/>
-        <w:tblBorders>
-          <w:top w:val="none" w:sz="0" w:space="0" w:color="auto"/>
-          <w:left w:val="none" w:sz="0" w:space="0" w:color="auto"/>
-          <w:bottom w:val="none" w:sz="0" w:space="0" w:color="auto"/>
-          <w:right w:val="none" w:sz="0" w:space="0" w:color="auto"/>
-          <w:insideH w:val="none" w:sz="0" w:space="0" w:color="auto"/>
-          <w:insideV w:val="none" w:sz="0" w:space="0" w:color="auto"/>
-        </w:tblBorders>
-        <w:tblCellMar>
-          <w:top w:w="115" w:type="dxa"/>
-          <w:left w:w="115" w:type="dxa"/>
-          <w:bottom w:w="115" w:type="dxa"/>
-          <w:right w:w="115" w:type="dxa"/>
-        </w:tblCellMar>
-        <w:tblLook w:val="04A0" w:firstRow="1" w:lastRow="0" w:firstColumn="1" w:lastColumn="0" w:noHBand="0" w:noVBand="1"/>
-      </w:tblPr>
-      <w:tblGrid>
-        <w:gridCol w:w="4843"/>
-        <w:gridCol w:w="4837"/>
-      </w:tblGrid>
-      <w:tr>
-        <w:tc>
-          <w:tcPr>
-            <w:tcW w:w="5148" w:type="dxa"/>
-          </w:tcPr>
-          <w:p>
-            <w:pPr>
-              <w:pStyle w:val="ListParagraph"/>
-              <w:numPr>
-                <w:ilvl w:val="0"/>
-                <w:numId w:val="3"/>
-              </w:numPr>
-              <w:spacing w:after="200" w:line="276" w:lineRule="auto"/>
-              <w:ind w:left="360"/>
-              <w:rPr>
-                <w:sz w:val="22"/>
-                <w:szCs w:val="22"/>
-              </w:rPr>
-            </w:pPr>
-            <w:r>
-              <w:rPr>
-                <w:sz w:val="22"/>
-                <w:szCs w:val="22"/>
-              </w:rPr>
-              <w:t xml:space="preserve">a title, </w:t>
-            </w:r>
-          </w:p>
-          <w:p>
-            <w:pPr>
-              <w:pStyle w:val="ListParagraph"/>
-              <w:numPr>
-                <w:ilvl w:val="0"/>
-                <w:numId w:val="3"/>
-              </w:numPr>
-              <w:spacing w:after="200" w:line="276" w:lineRule="auto"/>
-              <w:ind w:left="360"/>
-              <w:rPr>
-                <w:sz w:val="22"/>
-                <w:szCs w:val="22"/>
-              </w:rPr>
-            </w:pPr>
-            <w:r>
-              <w:rPr>
-                <w:sz w:val="22"/>
-                <w:szCs w:val="22"/>
-              </w:rPr>
-              <w:t xml:space="preserve">an introduction, </w:t>
-            </w:r>
-          </w:p>
-          <w:p>
-            <w:pPr>
-              <w:pStyle w:val="ListParagraph"/>
-              <w:numPr>
-                <w:ilvl w:val="0"/>
-                <w:numId w:val="3"/>
-              </w:numPr>
-              <w:spacing w:after="200" w:line="276" w:lineRule="auto"/>
-              <w:ind w:left="360"/>
-              <w:rPr>
-                <w:sz w:val="22"/>
-                <w:szCs w:val="22"/>
-              </w:rPr>
-            </w:pPr>
-            <w:r>
-              <w:rPr>
-                <w:sz w:val="22"/>
-                <w:szCs w:val="22"/>
-              </w:rPr>
-              <w:t xml:space="preserve">a powerful and original thesis or claim, </w:t>
-            </w:r>
-          </w:p>
-          <w:p>
-            <w:pPr>
-              <w:pStyle w:val="ListParagraph"/>
-              <w:numPr>
-                <w:ilvl w:val="0"/>
-                <w:numId w:val="3"/>
-              </w:numPr>
-              <w:spacing w:after="200" w:line="276" w:lineRule="auto"/>
-              <w:ind w:left="360"/>
-              <w:rPr>
-                <w:sz w:val="22"/>
-                <w:szCs w:val="22"/>
-              </w:rPr>
-            </w:pPr>
-            <w:r>
-              <w:rPr>
-                <w:sz w:val="22"/>
-                <w:szCs w:val="22"/>
-              </w:rPr>
-              <w:t xml:space="preserve">well-developed and focused paragraphs that support and develop your thesis with carefully analyzed evidence </w:t>
-            </w:r>
-          </w:p>
-        </w:tc>
-        <w:tc>
-          <w:tcPr>
-            <w:tcW w:w="5148" w:type="dxa"/>
-          </w:tcPr>
-          <w:p>
-            <w:pPr>
-              <w:pStyle w:val="ListParagraph"/>
-              <w:numPr>
-                <w:ilvl w:val="0"/>
-                <w:numId w:val="3"/>
-              </w:numPr>
-              <w:spacing w:after="200" w:line="276" w:lineRule="auto"/>
-              <w:ind w:left="360"/>
-              <w:rPr>
-                <w:sz w:val="22"/>
-                <w:szCs w:val="22"/>
-              </w:rPr>
-            </w:pPr>
-            <w:r>
-              <w:rPr>
-                <w:sz w:val="22"/>
-                <w:szCs w:val="22"/>
-              </w:rPr>
-              <w:t xml:space="preserve">well-written topic </w:t>
-            </w:r>
-            <w:proofErr w:type="spellStart"/>
-            <w:r>
-              <w:rPr>
-                <w:sz w:val="22"/>
-                <w:szCs w:val="22"/>
-              </w:rPr>
-              <w:t>sentenes</w:t>
-            </w:r>
-            <w:proofErr w:type="spellEnd"/>
-            <w:r>
-              <w:rPr>
-                <w:sz w:val="22"/>
-                <w:szCs w:val="22"/>
-              </w:rPr>
-              <w:t xml:space="preserve"> in each body paragraph</w:t>
-            </w:r>
-          </w:p>
-          <w:p>
-            <w:pPr>
-              <w:pStyle w:val="ListParagraph"/>
-              <w:numPr>
-                <w:ilvl w:val="0"/>
-                <w:numId w:val="3"/>
-              </w:numPr>
-              <w:spacing w:after="200" w:line="276" w:lineRule="auto"/>
-              <w:ind w:left="360"/>
-              <w:rPr>
-                <w:sz w:val="22"/>
-                <w:szCs w:val="22"/>
-              </w:rPr>
-            </w:pPr>
-            <w:r>
-              <w:rPr>
-                <w:sz w:val="22"/>
-                <w:szCs w:val="22"/>
-              </w:rPr>
-              <w:t>strong transitions that help guide your readers through the logic of your ideas, and</w:t>
-            </w:r>
-          </w:p>
-          <w:p>
-            <w:pPr>
-              <w:pStyle w:val="ListParagraph"/>
-              <w:numPr>
-                <w:ilvl w:val="0"/>
-                <w:numId w:val="3"/>
-              </w:numPr>
-              <w:spacing w:after="200" w:line="276" w:lineRule="auto"/>
-              <w:ind w:left="360"/>
-              <w:rPr>
-                <w:sz w:val="22"/>
-                <w:szCs w:val="22"/>
-              </w:rPr>
-            </w:pPr>
-            <w:r>
-              <w:rPr>
-                <w:sz w:val="22"/>
-                <w:szCs w:val="22"/>
-              </w:rPr>
-              <w:t>a conclusion that points to the significance or implications of your argument.</w:t>
-            </w:r>
-          </w:p>
-        </w:tc>
-      </w:tr>
-    </w:tbl>
-    <w:p>
-      <w:pPr>
-        <w:ind w:left="630"/>
-        <w:rPr>
-          <w:sz w:val="22"/>
-          <w:szCs w:val="22"/>
-        </w:rPr>
-      </w:pPr>
-      <w:r>
-        <w:rPr>
-          <w:sz w:val="22"/>
-          <w:szCs w:val="22"/>
-        </w:rPr>
-        <w:t xml:space="preserve">When you use any primary or secondary sources, cite them appropriately using MLA style, including in-text citations and a Works Cited page. </w:t>
-      </w:r>
+        <w:rPr>
+          <w:rFonts w:cs="Times"/>
+        </w:rPr>
+      </w:pPr>
+      <w:r>
+        <w:rPr>
+          <w:rFonts w:cs="Times"/>
+        </w:rPr>
+        <w:t xml:space="preserve"> </w:t>
+      </w:r>
+      <w:bookmarkStart w:id="0" w:name="_GoBack"/>
+      <w:bookmarkEnd w:id="0"/>
     </w:p>
     <w:sectPr>
-      <w:headerReference w:type="even" r:id="rId8"/>
-      <w:headerReference w:type="default" r:id="rId9"/>
-      <w:footerReference w:type="even" r:id="rId10"/>
-      <w:footerReference w:type="default" r:id="rId11"/>
-      <w:headerReference w:type="first" r:id="rId12"/>
-      <w:footerReference w:type="first" r:id="rId13"/>
+      <w:headerReference w:type="even" r:id="rId10"/>
+      <w:headerReference w:type="default" r:id="rId11"/>
+      <w:footerReference w:type="even" r:id="rId12"/>
+      <w:footerReference w:type="default" r:id="rId13"/>
+      <w:headerReference w:type="first" r:id="rId14"/>
+      <w:footerReference w:type="first" r:id="rId15"/>
       <w:pgSz w:w="12240" w:h="15840"/>
       <w:pgMar w:top="1080" w:right="1080" w:bottom="1080" w:left="1080" w:header="720" w:footer="720" w:gutter="0"/>
       <w:cols w:space="720"/>
@@ -2043,6 +1516,44 @@
       </w:tblCellMar>
     </w:tblPr>
   </w:style>
+  <w:style w:type="paragraph" w:styleId="BalloonText">
+    <w:name w:val="Balloon Text"/>
+    <w:basedOn w:val="Normal"/>
+    <w:link w:val="BalloonTextChar"/>
+    <w:uiPriority w:val="99"/>
+    <w:semiHidden/>
+    <w:unhideWhenUsed/>
+    <w:rsid w:val="00831EDC"/>
+    <w:rPr>
+      <w:rFonts w:ascii="Lucida Grande" w:hAnsi="Lucida Grande" w:cs="Lucida Grande"/>
+      <w:sz w:val="18"/>
+      <w:szCs w:val="18"/>
+    </w:rPr>
+  </w:style>
+  <w:style w:type="character" w:customStyle="1" w:styleId="BalloonTextChar">
+    <w:name w:val="Balloon Text Char"/>
+    <w:basedOn w:val="DefaultParagraphFont"/>
+    <w:link w:val="BalloonText"/>
+    <w:uiPriority w:val="99"/>
+    <w:semiHidden/>
+    <w:rsid w:val="00831EDC"/>
+    <w:rPr>
+      <w:rFonts w:ascii="Lucida Grande" w:hAnsi="Lucida Grande" w:cs="Lucida Grande"/>
+      <w:sz w:val="18"/>
+      <w:szCs w:val="18"/>
+    </w:rPr>
+  </w:style>
+  <w:style w:type="character" w:styleId="Hyperlink">
+    <w:name w:val="Hyperlink"/>
+    <w:basedOn w:val="DefaultParagraphFont"/>
+    <w:uiPriority w:val="99"/>
+    <w:unhideWhenUsed/>
+    <w:rsid w:val="00831EDC"/>
+    <w:rPr>
+      <w:color w:val="0000FF" w:themeColor="hyperlink"/>
+      <w:u w:val="single"/>
+    </w:rPr>
+  </w:style>
 </w:styles>
 </file>
 
@@ -2381,6 +1892,44 @@
         <w:right w:w="108" w:type="dxa"/>
       </w:tblCellMar>
     </w:tblPr>
+  </w:style>
+  <w:style w:type="paragraph" w:styleId="BalloonText">
+    <w:name w:val="Balloon Text"/>
+    <w:basedOn w:val="Normal"/>
+    <w:link w:val="BalloonTextChar"/>
+    <w:uiPriority w:val="99"/>
+    <w:semiHidden/>
+    <w:unhideWhenUsed/>
+    <w:rsid w:val="00831EDC"/>
+    <w:rPr>
+      <w:rFonts w:ascii="Lucida Grande" w:hAnsi="Lucida Grande" w:cs="Lucida Grande"/>
+      <w:sz w:val="18"/>
+      <w:szCs w:val="18"/>
+    </w:rPr>
+  </w:style>
+  <w:style w:type="character" w:customStyle="1" w:styleId="BalloonTextChar">
+    <w:name w:val="Balloon Text Char"/>
+    <w:basedOn w:val="DefaultParagraphFont"/>
+    <w:link w:val="BalloonText"/>
+    <w:uiPriority w:val="99"/>
+    <w:semiHidden/>
+    <w:rsid w:val="00831EDC"/>
+    <w:rPr>
+      <w:rFonts w:ascii="Lucida Grande" w:hAnsi="Lucida Grande" w:cs="Lucida Grande"/>
+      <w:sz w:val="18"/>
+      <w:szCs w:val="18"/>
+    </w:rPr>
+  </w:style>
+  <w:style w:type="character" w:styleId="Hyperlink">
+    <w:name w:val="Hyperlink"/>
+    <w:basedOn w:val="DefaultParagraphFont"/>
+    <w:uiPriority w:val="99"/>
+    <w:unhideWhenUsed/>
+    <w:rsid w:val="00831EDC"/>
+    <w:rPr>
+      <w:color w:val="0000FF" w:themeColor="hyperlink"/>
+      <w:u w:val="single"/>
+    </w:rPr>
   </w:style>
 </w:styles>
 </file>

</xml_diff>